<commit_message>
week 04/11/2014 time sheet update
</commit_message>
<xml_diff>
--- a/docs/timesheet/acb12.docx
+++ b/docs/timesheet/acb12.docx
@@ -17,6 +17,8 @@
           <w:szCs w:val="36"/>
         </w:rPr>
       </w:pPr>
+      <w:bookmarkStart w:id="0" w:name="_GoBack"/>
+      <w:bookmarkEnd w:id="0"/>
       <w:r>
         <w:rPr>
           <w:rFonts w:ascii="Arial Narrow" w:hAnsi="Arial Narrow"/>
@@ -67,7 +69,7 @@
         <w:rPr>
           <w:noProof/>
         </w:rPr>
-        <w:t>Tuesday, October 28, 2014</w:t>
+        <w:t>Sunday, November 02, 2014</w:t>
       </w:r>
       <w:r>
         <w:fldChar w:fldCharType="end"/>
@@ -196,13 +198,13 @@
         <w:tblLook w:val="04A0" w:firstRow="1" w:lastRow="0" w:firstColumn="1" w:lastColumn="0" w:noHBand="0" w:noVBand="1"/>
       </w:tblPr>
       <w:tblGrid>
-        <w:gridCol w:w="1835"/>
+        <w:gridCol w:w="1814"/>
         <w:gridCol w:w="541"/>
-        <w:gridCol w:w="1258"/>
-        <w:gridCol w:w="1799"/>
-        <w:gridCol w:w="1889"/>
-        <w:gridCol w:w="1979"/>
-        <w:gridCol w:w="1714"/>
+        <w:gridCol w:w="1215"/>
+        <w:gridCol w:w="1769"/>
+        <w:gridCol w:w="1864"/>
+        <w:gridCol w:w="1906"/>
+        <w:gridCol w:w="1681"/>
       </w:tblGrid>
       <w:tr>
         <w:trPr>
@@ -622,8 +624,6 @@
               </w:rPr>
               <w:t>-</w:t>
             </w:r>
-            <w:bookmarkStart w:id="0" w:name="_GoBack"/>
-            <w:bookmarkEnd w:id="0"/>
           </w:p>
         </w:tc>
         <w:tc>
@@ -756,6 +756,12 @@
                 <w:rFonts w:cs="Arial"/>
               </w:rPr>
             </w:pPr>
+            <w:r>
+              <w:rPr>
+                <w:rFonts w:cs="Arial"/>
+              </w:rPr>
+              <w:t>28/10/14</w:t>
+            </w:r>
           </w:p>
         </w:tc>
         <w:tc>
@@ -825,6 +831,12 @@
                 <w:rFonts w:cs="Arial"/>
               </w:rPr>
             </w:pPr>
+            <w:r>
+              <w:rPr>
+                <w:rFonts w:cs="Arial"/>
+              </w:rPr>
+              <w:t xml:space="preserve">Review </w:t>
+            </w:r>
           </w:p>
         </w:tc>
         <w:tc>
@@ -871,6 +883,12 @@
                 <w:rFonts w:cs="Arial"/>
               </w:rPr>
             </w:pPr>
+            <w:r>
+              <w:rPr>
+                <w:rFonts w:cs="Arial"/>
+              </w:rPr>
+              <w:t>2</w:t>
+            </w:r>
           </w:p>
         </w:tc>
       </w:tr>
@@ -899,6 +917,12 @@
                 <w:rFonts w:cs="Arial"/>
               </w:rPr>
             </w:pPr>
+            <w:r>
+              <w:rPr>
+                <w:rFonts w:cs="Arial"/>
+              </w:rPr>
+              <w:t>1/11/14</w:t>
+            </w:r>
           </w:p>
         </w:tc>
         <w:tc>
@@ -968,6 +992,12 @@
                 <w:rFonts w:cs="Arial"/>
               </w:rPr>
             </w:pPr>
+            <w:r>
+              <w:rPr>
+                <w:rFonts w:cs="Arial"/>
+              </w:rPr>
+              <w:t>Task id</w:t>
+            </w:r>
           </w:p>
         </w:tc>
         <w:tc>
@@ -1014,6 +1044,12 @@
                 <w:rFonts w:cs="Arial"/>
               </w:rPr>
             </w:pPr>
+            <w:r>
+              <w:rPr>
+                <w:rFonts w:cs="Arial"/>
+              </w:rPr>
+              <w:t>1</w:t>
+            </w:r>
           </w:p>
         </w:tc>
       </w:tr>
@@ -3041,7 +3077,7 @@
               <w:rPr>
                 <w:rFonts w:cs="Arial"/>
               </w:rPr>
-              <w:t>3</w:t>
+              <w:t>6</w:t>
             </w:r>
           </w:p>
         </w:tc>
@@ -3070,6 +3106,7 @@
         <w:spacing w:before="80" w:after="40"/>
       </w:pPr>
     </w:p>
+    <w:p/>
     <w:sectPr>
       <w:headerReference w:type="default" r:id="rId10"/>
       <w:footerReference w:type="default" r:id="rId11"/>
@@ -3308,6 +3345,13 @@
     <w:lsdException w:name="Medium Shading 2"/>
     <w:lsdException w:name="Medium List 1"/>
     <w:lsdException w:name="Medium List 2"/>
+    <w:lsdException w:name="Medium Grid 1"/>
+    <w:lsdException w:name="Medium Grid 2"/>
+    <w:lsdException w:name="Medium Grid 3"/>
+    <w:lsdException w:name="Dark List"/>
+    <w:lsdException w:name="Colorful Shading"/>
+    <w:lsdException w:name="Colorful List"/>
+    <w:lsdException w:name="Colorful Grid"/>
     <w:lsdException w:name="Light Shading Accent 1"/>
     <w:lsdException w:name="Light List Accent 1"/>
     <w:lsdException w:name="Light Grid Accent 1"/>
@@ -4001,7 +4045,7 @@
 </file>
 
 <file path=customXml/itemProps4.xml><?xml version="1.0" encoding="utf-8"?>
-<ds:datastoreItem xmlns:ds="http://schemas.openxmlformats.org/officeDocument/2006/customXml" ds:itemID="{FD4921C6-2281-49A6-B11F-641B63477A36}">
+<ds:datastoreItem xmlns:ds="http://schemas.openxmlformats.org/officeDocument/2006/customXml" ds:itemID="{99A6587F-2D94-481D-8AC2-4D7C403C2818}">
   <ds:schemaRefs>
     <ds:schemaRef ds:uri="http://schemas.openxmlformats.org/officeDocument/2006/bibliography"/>
   </ds:schemaRefs>

</xml_diff>